<commit_message>
started writing the program
</commit_message>
<xml_diff>
--- a/Game/Plan draft.docx
+++ b/Game/Plan draft.docx
@@ -194,6 +194,20 @@
     </w:p>
     <w:p>
       <w:r>
+        <w:t xml:space="preserve">Two player game, </w:t>
+      </w:r>
+      <w:r>
+        <w:t xml:space="preserve">both can be human, both can be cpu or one can be cpu and one can be human. Give the player an option </w:t>
+      </w:r>
+      <w:r>
+        <w:t xml:space="preserve">when the game starts to choose </w:t>
+      </w:r>
+      <w:r>
+        <w:t>game options in the form of a text menu.</w:t>
+      </w:r>
+    </w:p>
+    <w:p>
+      <w:r>
         <w:t xml:space="preserve">Grid </w:t>
       </w:r>
       <w:r>
@@ -208,264 +222,273 @@
       <w:r>
         <w:t xml:space="preserve">. </w:t>
       </w:r>
-    </w:p>
-    <w:p>
-      <w:r>
-        <w:t>Each number key will correspond to position on grid</w:t>
-      </w:r>
-      <w:r>
-        <w:t>. When number is pressed the value in that</w:t>
-      </w:r>
-      <w:r>
-        <w:t xml:space="preserve"> position in the matrix</w:t>
-      </w:r>
-      <w:r>
-        <w:t xml:space="preserve"> will change to “X” or “O”. Create an if statement </w:t>
-      </w:r>
-      <w:r>
-        <w:t>where a position can’t be changed if it already has a</w:t>
-      </w:r>
-      <w:r>
-        <w:t>n “X” or “O” in it, output an error and not change the grid.</w:t>
-      </w:r>
-    </w:p>
-    <w:p>
-      <w:r>
-        <w:t xml:space="preserve">Timer can be implemented using </w:t>
-      </w:r>
-      <w:r>
-        <w:t xml:space="preserve">similar techniques as used </w:t>
-      </w:r>
-      <w:r>
-        <w:t>in previous assignments</w:t>
-      </w:r>
-      <w:r>
-        <w:t>. Record how long it takes user to execute move and minus that value from</w:t>
-      </w:r>
-      <w:r>
-        <w:t xml:space="preserve"> how much time each player is given</w:t>
-      </w:r>
-      <w:r>
-        <w:t xml:space="preserve"> at the start</w:t>
-      </w:r>
-      <w:r>
-        <w:t xml:space="preserve"> (2 minutes, etc)</w:t>
-      </w:r>
-    </w:p>
-    <w:p>
-      <w:r>
-        <w:t>History of computer wins and losses can be recorded to a file and referred to in later play sessions</w:t>
-      </w:r>
-    </w:p>
-    <w:p>
-      <w:r>
-        <w:t>Game starts with numbers in each position in grid. Game ends when all spots are full</w:t>
-      </w:r>
-      <w:r>
-        <w:t>,</w:t>
-      </w:r>
-      <w:r>
-        <w:t xml:space="preserve"> </w:t>
-      </w:r>
-      <w:r>
-        <w:t>one side wins</w:t>
-      </w:r>
-      <w:r>
-        <w:t>, or the timer for one player runs out</w:t>
-      </w:r>
-      <w:r>
-        <w:t>.</w:t>
-      </w:r>
-    </w:p>
-    <w:p>
-      <w:r>
-        <w:t xml:space="preserve">Game can be restarted by pressing a button, say, </w:t>
-      </w:r>
-      <w:r>
-        <w:t xml:space="preserve">“R”. </w:t>
-      </w:r>
-      <w:r>
-        <w:t>Could also be restarted by implementing a pause menu function and selecting restart from there.</w:t>
-      </w:r>
-    </w:p>
-    <w:p>
-      <w:r>
-        <w:t>Implement intelligent cpu player:</w:t>
-      </w:r>
-    </w:p>
-    <w:p>
-      <w:pPr>
-        <w:pStyle w:val="ListParagraph"/>
-        <w:numPr>
-          <w:ilvl w:val="0"/>
-          <w:numId w:val="1"/>
-        </w:numPr>
-      </w:pPr>
-      <w:r>
-        <w:t xml:space="preserve">One option is to create all possible board permutations and </w:t>
-      </w:r>
-      <w:r>
-        <w:t xml:space="preserve">make the cpu pick the right </w:t>
-      </w:r>
-      <w:r>
-        <w:t>option for each situation.</w:t>
-      </w:r>
-    </w:p>
-    <w:p>
-      <w:pPr>
-        <w:pStyle w:val="ListParagraph"/>
-        <w:numPr>
-          <w:ilvl w:val="0"/>
-          <w:numId w:val="1"/>
-        </w:numPr>
-      </w:pPr>
-      <w:r>
-        <w:t xml:space="preserve">Another option is for the cpu to be given </w:t>
-      </w:r>
-      <w:r>
-        <w:t>4</w:t>
-      </w:r>
-      <w:r>
-        <w:t xml:space="preserve"> options for moves each turn</w:t>
-      </w:r>
-      <w:r>
-        <w:t xml:space="preserve"> and implement them in the </w:t>
-      </w:r>
-      <w:r>
-        <w:t xml:space="preserve">following </w:t>
-      </w:r>
-      <w:r>
-        <w:t>order of priority</w:t>
-      </w:r>
-      <w:r>
-        <w:t xml:space="preserve"> using if statements</w:t>
-      </w:r>
-      <w:r>
-        <w:t>:</w:t>
-      </w:r>
-    </w:p>
-    <w:p>
-      <w:pPr>
-        <w:pStyle w:val="ListParagraph"/>
-        <w:numPr>
-          <w:ilvl w:val="1"/>
-          <w:numId w:val="1"/>
-        </w:numPr>
-      </w:pPr>
-      <w:r>
-        <w:t>The opponent is about t</w:t>
-      </w:r>
-      <w:r>
-        <w:t xml:space="preserve">o </w:t>
-      </w:r>
-      <w:r>
-        <w:t>place three of their pieces in a row</w:t>
-      </w:r>
-      <w:r>
-        <w:t xml:space="preserve"> so block their next move</w:t>
-      </w:r>
-    </w:p>
-    <w:p>
-      <w:pPr>
-        <w:pStyle w:val="ListParagraph"/>
-        <w:numPr>
-          <w:ilvl w:val="1"/>
-          <w:numId w:val="1"/>
-        </w:numPr>
-      </w:pPr>
-      <w:r>
-        <w:t xml:space="preserve">The cpu is about </w:t>
-      </w:r>
-      <w:r>
-        <w:t>to place three of their pieces in a row so place a piece in the appropriate spot</w:t>
-      </w:r>
-    </w:p>
-    <w:p>
-      <w:pPr>
-        <w:pStyle w:val="ListParagraph"/>
-        <w:numPr>
-          <w:ilvl w:val="1"/>
-          <w:numId w:val="1"/>
-        </w:numPr>
-      </w:pPr>
-      <w:r>
-        <w:t>The cpu has placed a single piece down so now place one adjacent to it</w:t>
-      </w:r>
-      <w:r>
-        <w:t xml:space="preserve"> (could be </w:t>
-      </w:r>
-      <w:r>
-        <w:t>a random position based off of the options given)</w:t>
-      </w:r>
-      <w:r>
-        <w:t xml:space="preserve"> </w:t>
-      </w:r>
-    </w:p>
-    <w:p>
-      <w:pPr>
-        <w:pStyle w:val="ListParagraph"/>
-        <w:numPr>
-          <w:ilvl w:val="1"/>
-          <w:numId w:val="1"/>
-        </w:numPr>
-      </w:pPr>
-      <w:r>
-        <w:t>Place</w:t>
-      </w:r>
-      <w:r>
-        <w:t xml:space="preserve"> a piece randomly on the board</w:t>
-      </w:r>
-    </w:p>
-    <w:p>
-      <w:pPr>
-        <w:pStyle w:val="ListParagraph"/>
-        <w:numPr>
-          <w:ilvl w:val="0"/>
-          <w:numId w:val="1"/>
-        </w:numPr>
-      </w:pPr>
-      <w:r>
-        <w:t>Maybe there’s another option or two I’m missing but I can’t think of it right now</w:t>
-      </w:r>
-    </w:p>
-    <w:p>
-      <w:pPr>
-        <w:pStyle w:val="Heading2"/>
-      </w:pPr>
-      <w:r>
-        <w:t>Non-MVP features</w:t>
-      </w:r>
-    </w:p>
-    <w:p>
-      <w:r>
-        <w:t>Players will identify themselves when they begin game with a name. This name will be saved to a file</w:t>
-      </w:r>
-      <w:r>
-        <w:t xml:space="preserve"> and all player wins, losses </w:t>
-      </w:r>
-      <w:r>
-        <w:t xml:space="preserve">and ties </w:t>
-      </w:r>
-      <w:r>
-        <w:t xml:space="preserve">will be recorded after each game. </w:t>
-      </w:r>
-      <w:r>
-        <w:t>When the player plays a game a check will be done to see if player has previously been identified.</w:t>
-      </w:r>
-      <w:r>
-        <w:t xml:space="preserve"> </w:t>
-      </w:r>
-      <w:r>
-        <w:t xml:space="preserve">If they have then the file with their name </w:t>
-      </w:r>
-      <w:r>
-        <w:t>tied to it will be accessed</w:t>
-      </w:r>
-      <w:r>
-        <w:t xml:space="preserve"> and their records will be read. </w:t>
+      <w:r>
+        <w:t>Can use pointers to see what values are adjacent to each position</w:t>
       </w:r>
       <w:bookmarkStart w:id="0" w:name="_GoBack"/>
       <w:bookmarkEnd w:id="0"/>
+    </w:p>
+    <w:p>
+      <w:r>
+        <w:t>Each number key will correspond to position on grid</w:t>
+      </w:r>
+      <w:r>
+        <w:t>. When number is pressed the value in that</w:t>
+      </w:r>
+      <w:r>
+        <w:t xml:space="preserve"> position in the matrix</w:t>
+      </w:r>
+      <w:r>
+        <w:t xml:space="preserve"> will change to “X” or “O”. Create an if statement </w:t>
+      </w:r>
+      <w:r>
+        <w:t>where a position can’t be changed if it already has a</w:t>
+      </w:r>
+      <w:r>
+        <w:t>n “X” or “O” in it, output an error and not change the grid.</w:t>
+      </w:r>
+    </w:p>
+    <w:p>
+      <w:r>
+        <w:t xml:space="preserve">Timer can be implemented using </w:t>
+      </w:r>
+      <w:r>
+        <w:t xml:space="preserve">similar techniques as used </w:t>
+      </w:r>
+      <w:r>
+        <w:t>in previous assignments</w:t>
+      </w:r>
+      <w:r>
+        <w:t>. Record how long it takes user to execute move and minus that value from</w:t>
+      </w:r>
+      <w:r>
+        <w:t xml:space="preserve"> how much time each player is given</w:t>
+      </w:r>
+      <w:r>
+        <w:t xml:space="preserve"> at the start</w:t>
+      </w:r>
+      <w:r>
+        <w:t xml:space="preserve"> (2 minutes, etc)</w:t>
+      </w:r>
+    </w:p>
+    <w:p>
+      <w:r>
+        <w:t>History of computer wins and losses can be recorded to a file and referred to in later play sessions</w:t>
+      </w:r>
+    </w:p>
+    <w:p>
+      <w:r>
+        <w:t>Game starts with numbers in each position in grid. Game ends when all spots are full</w:t>
+      </w:r>
+      <w:r>
+        <w:t>,</w:t>
+      </w:r>
+      <w:r>
+        <w:t xml:space="preserve"> </w:t>
+      </w:r>
+      <w:r>
+        <w:t>one side wins</w:t>
+      </w:r>
+      <w:r>
+        <w:t>, or the timer for one player runs out</w:t>
+      </w:r>
+      <w:r>
+        <w:t>.</w:t>
+      </w:r>
+    </w:p>
+    <w:p>
+      <w:r>
+        <w:t xml:space="preserve">Game can be restarted by pressing a button, say, </w:t>
+      </w:r>
+      <w:r>
+        <w:t xml:space="preserve">“R”. </w:t>
+      </w:r>
+      <w:r>
+        <w:t>Could also be restarted by implementing a pause menu function and selecting restart from there.</w:t>
+      </w:r>
+    </w:p>
+    <w:p>
+      <w:r>
+        <w:t>Implement intelligent cpu player:</w:t>
+      </w:r>
+    </w:p>
+    <w:p>
+      <w:pPr>
+        <w:pStyle w:val="ListParagraph"/>
+        <w:numPr>
+          <w:ilvl w:val="0"/>
+          <w:numId w:val="1"/>
+        </w:numPr>
+      </w:pPr>
+      <w:r>
+        <w:t xml:space="preserve">One option is to create all possible board permutations and </w:t>
+      </w:r>
+      <w:r>
+        <w:t xml:space="preserve">make the cpu pick the right </w:t>
+      </w:r>
+      <w:r>
+        <w:t>option for each situation.</w:t>
+      </w:r>
+    </w:p>
+    <w:p>
+      <w:pPr>
+        <w:pStyle w:val="ListParagraph"/>
+        <w:numPr>
+          <w:ilvl w:val="0"/>
+          <w:numId w:val="1"/>
+        </w:numPr>
+      </w:pPr>
+      <w:r>
+        <w:t xml:space="preserve">Another option is for the cpu to be given </w:t>
+      </w:r>
+      <w:r>
+        <w:t>4</w:t>
+      </w:r>
+      <w:r>
+        <w:t xml:space="preserve"> options for moves each turn</w:t>
+      </w:r>
+      <w:r>
+        <w:t xml:space="preserve"> and implement them in the </w:t>
+      </w:r>
+      <w:r>
+        <w:t xml:space="preserve">following </w:t>
+      </w:r>
+      <w:r>
+        <w:t>order of priority</w:t>
+      </w:r>
+      <w:r>
+        <w:t xml:space="preserve"> using if statements</w:t>
+      </w:r>
+      <w:r>
+        <w:t>:</w:t>
+      </w:r>
+    </w:p>
+    <w:p>
+      <w:pPr>
+        <w:pStyle w:val="ListParagraph"/>
+        <w:numPr>
+          <w:ilvl w:val="1"/>
+          <w:numId w:val="1"/>
+        </w:numPr>
+      </w:pPr>
+      <w:r>
+        <w:t>The opponent is about t</w:t>
+      </w:r>
+      <w:r>
+        <w:t xml:space="preserve">o </w:t>
+      </w:r>
+      <w:r>
+        <w:t>place three of their pieces in a row</w:t>
+      </w:r>
+      <w:r>
+        <w:t xml:space="preserve"> so block their next move</w:t>
+      </w:r>
+    </w:p>
+    <w:p>
+      <w:pPr>
+        <w:pStyle w:val="ListParagraph"/>
+        <w:numPr>
+          <w:ilvl w:val="1"/>
+          <w:numId w:val="1"/>
+        </w:numPr>
+      </w:pPr>
+      <w:r>
+        <w:t xml:space="preserve">The cpu is about </w:t>
+      </w:r>
+      <w:r>
+        <w:t>to place three of their pieces in a row so place a piece in the appropriate spot</w:t>
+      </w:r>
+    </w:p>
+    <w:p>
+      <w:pPr>
+        <w:pStyle w:val="ListParagraph"/>
+        <w:numPr>
+          <w:ilvl w:val="1"/>
+          <w:numId w:val="1"/>
+        </w:numPr>
+      </w:pPr>
+      <w:r>
+        <w:t>The cpu has placed a single piece down so now place one adjacent to it</w:t>
+      </w:r>
+      <w:r>
+        <w:t xml:space="preserve"> (could be </w:t>
+      </w:r>
+      <w:r>
+        <w:t>a random position based off of the options</w:t>
+      </w:r>
+      <w:r>
+        <w:t xml:space="preserve"> they have</w:t>
+      </w:r>
+      <w:r>
+        <w:t>)</w:t>
+      </w:r>
+      <w:r>
+        <w:t xml:space="preserve"> </w:t>
+      </w:r>
+    </w:p>
+    <w:p>
+      <w:pPr>
+        <w:pStyle w:val="ListParagraph"/>
+        <w:numPr>
+          <w:ilvl w:val="1"/>
+          <w:numId w:val="1"/>
+        </w:numPr>
+      </w:pPr>
+      <w:r>
+        <w:t>Place</w:t>
+      </w:r>
+      <w:r>
+        <w:t xml:space="preserve"> a piece randomly on the board</w:t>
+      </w:r>
+    </w:p>
+    <w:p>
+      <w:pPr>
+        <w:pStyle w:val="ListParagraph"/>
+        <w:numPr>
+          <w:ilvl w:val="0"/>
+          <w:numId w:val="1"/>
+        </w:numPr>
+      </w:pPr>
+      <w:r>
+        <w:t>Maybe there’s another option or two I’m missing but I can’t think of it right now</w:t>
+      </w:r>
+    </w:p>
+    <w:p>
+      <w:pPr>
+        <w:pStyle w:val="Heading2"/>
+      </w:pPr>
+      <w:r>
+        <w:t>Non-MVP features</w:t>
+      </w:r>
+    </w:p>
+    <w:p>
+      <w:r>
+        <w:t>Players will identify themselves when they begin game with a name. This name will be saved to a file</w:t>
+      </w:r>
+      <w:r>
+        <w:t xml:space="preserve"> and all player wins, losses </w:t>
+      </w:r>
+      <w:r>
+        <w:t xml:space="preserve">and ties </w:t>
+      </w:r>
+      <w:r>
+        <w:t xml:space="preserve">will be recorded after each game. </w:t>
+      </w:r>
+      <w:r>
+        <w:t>When the player plays a game a check will be done to see if player has previously been identified.</w:t>
+      </w:r>
+      <w:r>
+        <w:t xml:space="preserve"> </w:t>
+      </w:r>
+      <w:r>
+        <w:t xml:space="preserve">If they have then the file with their name </w:t>
+      </w:r>
+      <w:r>
+        <w:t>tied to it will be accessed</w:t>
+      </w:r>
+      <w:r>
+        <w:t xml:space="preserve"> and their records will be read. </w:t>
+      </w:r>
       <w:r>
         <w:t xml:space="preserve">After a game the </w:t>
       </w:r>
@@ -762,6 +785,7 @@
     <w:lsdException w:name="HTML Sample" w:semiHidden="1" w:unhideWhenUsed="1"/>
     <w:lsdException w:name="HTML Typewriter" w:semiHidden="1" w:unhideWhenUsed="1"/>
     <w:lsdException w:name="HTML Variable" w:semiHidden="1" w:unhideWhenUsed="1"/>
+    <w:lsdException w:name="Normal Table" w:semiHidden="1" w:unhideWhenUsed="1"/>
     <w:lsdException w:name="annotation subject" w:semiHidden="1" w:unhideWhenUsed="1"/>
     <w:lsdException w:name="No List" w:semiHidden="1" w:unhideWhenUsed="1"/>
     <w:lsdException w:name="Outline List 1" w:semiHidden="1" w:unhideWhenUsed="1"/>
@@ -808,8 +832,10 @@
     <w:lsdException w:name="Table Subtle 2" w:semiHidden="1" w:unhideWhenUsed="1"/>
     <w:lsdException w:name="Table Web 1" w:semiHidden="1" w:unhideWhenUsed="1"/>
     <w:lsdException w:name="Table Web 2" w:semiHidden="1" w:unhideWhenUsed="1"/>
+    <w:lsdException w:name="Table Web 3" w:semiHidden="1" w:unhideWhenUsed="1"/>
     <w:lsdException w:name="Balloon Text" w:semiHidden="1" w:unhideWhenUsed="1"/>
     <w:lsdException w:name="Table Grid" w:uiPriority="39"/>
+    <w:lsdException w:name="Table Theme" w:semiHidden="1" w:unhideWhenUsed="1"/>
     <w:lsdException w:name="Placeholder Text" w:semiHidden="1"/>
     <w:lsdException w:name="No Spacing" w:uiPriority="1" w:qFormat="1"/>
     <w:lsdException w:name="Light Shading" w:uiPriority="60"/>

</xml_diff>